<commit_message>
Done Spark Mapreduce trên HDFS + Spark
</commit_message>
<xml_diff>
--- a/Document/Install_Apache_Sqoop.docx
+++ b/Document/Install_Apache_Sqoop.docx
@@ -1,6 +1,6 @@
 
 <file path=word/document.xml><?xml version="1.0" encoding="utf-8"?>
-<w:document xmlns:wpc="http://schemas.microsoft.com/office/word/2010/wordprocessingCanvas" xmlns:cx="http://schemas.microsoft.com/office/drawing/2014/chartex" xmlns:cx1="http://schemas.microsoft.com/office/drawing/2015/9/8/chartex" xmlns:cx2="http://schemas.microsoft.com/office/drawing/2015/10/21/chartex" xmlns:cx3="http://schemas.microsoft.com/office/drawing/2016/5/9/chartex" xmlns:cx4="http://schemas.microsoft.com/office/drawing/2016/5/10/chartex" xmlns:cx5="http://schemas.microsoft.com/office/drawing/2016/5/11/chartex" xmlns:cx6="http://schemas.microsoft.com/office/drawing/2016/5/12/chartex" xmlns:cx7="http://schemas.microsoft.com/office/drawing/2016/5/13/chartex" xmlns:cx8="http://schemas.microsoft.com/office/drawing/2016/5/14/chartex" xmlns:mc="http://schemas.openxmlformats.org/markup-compatibility/2006" xmlns:aink="http://schemas.microsoft.com/office/drawing/2016/ink" xmlns:am3d="http://schemas.microsoft.com/office/drawing/2017/model3d" xmlns:o="urn:schemas-microsoft-com:office:office" xmlns:oel="http://schemas.microsoft.com/office/2019/extlst" xmlns:r="http://schemas.openxmlformats.org/officeDocument/2006/relationships" xmlns:m="http://schemas.openxmlformats.org/officeDocument/2006/math" xmlns:v="urn:schemas-microsoft-com:vml" xmlns:wp14="http://schemas.microsoft.com/office/word/2010/wordprocessingDrawing" xmlns:wp="http://schemas.openxmlformats.org/drawingml/2006/wordprocessingDrawing" xmlns:w10="urn:schemas-microsoft-com:office:word" xmlns:w="http://schemas.openxmlformats.org/wordprocessingml/2006/main" xmlns:w14="http://schemas.microsoft.com/office/word/2010/wordml" xmlns:w15="http://schemas.microsoft.com/office/word/2012/wordml" xmlns:w16cex="http://schemas.microsoft.com/office/word/2018/wordml/cex" xmlns:w16cid="http://schemas.microsoft.com/office/word/2016/wordml/cid" xmlns:w16="http://schemas.microsoft.com/office/word/2018/wordml" xmlns:w16sdtdh="http://schemas.microsoft.com/office/word/2020/wordml/sdtdatahash" xmlns:w16se="http://schemas.microsoft.com/office/word/2015/wordml/symex" xmlns:wpg="http://schemas.microsoft.com/office/word/2010/wordprocessingGroup" xmlns:wpi="http://schemas.microsoft.com/office/word/2010/wordprocessingInk" xmlns:wne="http://schemas.microsoft.com/office/word/2006/wordml" xmlns:wps="http://schemas.microsoft.com/office/word/2010/wordprocessingShape" mc:Ignorable="w14 w15 w16se w16cid w16 w16cex w16sdtdh wp14">
+<w:document xmlns:wpc="http://schemas.microsoft.com/office/word/2010/wordprocessingCanvas" xmlns:cx="http://schemas.microsoft.com/office/drawing/2014/chartex" xmlns:cx1="http://schemas.microsoft.com/office/drawing/2015/9/8/chartex" xmlns:cx2="http://schemas.microsoft.com/office/drawing/2015/10/21/chartex" xmlns:cx3="http://schemas.microsoft.com/office/drawing/2016/5/9/chartex" xmlns:cx4="http://schemas.microsoft.com/office/drawing/2016/5/10/chartex" xmlns:cx5="http://schemas.microsoft.com/office/drawing/2016/5/11/chartex" xmlns:cx6="http://schemas.microsoft.com/office/drawing/2016/5/12/chartex" xmlns:cx7="http://schemas.microsoft.com/office/drawing/2016/5/13/chartex" xmlns:cx8="http://schemas.microsoft.com/office/drawing/2016/5/14/chartex" xmlns:mc="http://schemas.openxmlformats.org/markup-compatibility/2006" xmlns:aink="http://schemas.microsoft.com/office/drawing/2016/ink" xmlns:am3d="http://schemas.microsoft.com/office/drawing/2017/model3d" xmlns:o="urn:schemas-microsoft-com:office:office" xmlns:r="http://schemas.openxmlformats.org/officeDocument/2006/relationships" xmlns:m="http://schemas.openxmlformats.org/officeDocument/2006/math" xmlns:v="urn:schemas-microsoft-com:vml" xmlns:wp14="http://schemas.microsoft.com/office/word/2010/wordprocessingDrawing" xmlns:wp="http://schemas.openxmlformats.org/drawingml/2006/wordprocessingDrawing" xmlns:w10="urn:schemas-microsoft-com:office:word" xmlns:w="http://schemas.openxmlformats.org/wordprocessingml/2006/main" xmlns:w14="http://schemas.microsoft.com/office/word/2010/wordml" xmlns:w15="http://schemas.microsoft.com/office/word/2012/wordml" xmlns:w16cex="http://schemas.microsoft.com/office/word/2018/wordml/cex" xmlns:w16cid="http://schemas.microsoft.com/office/word/2016/wordml/cid" xmlns:w16="http://schemas.microsoft.com/office/word/2018/wordml" xmlns:w16sdtdh="http://schemas.microsoft.com/office/word/2020/wordml/sdtdatahash" xmlns:w16se="http://schemas.microsoft.com/office/word/2015/wordml/symex" xmlns:wpg="http://schemas.microsoft.com/office/word/2010/wordprocessingGroup" xmlns:wpi="http://schemas.microsoft.com/office/word/2010/wordprocessingInk" xmlns:wne="http://schemas.microsoft.com/office/word/2006/wordml" xmlns:wps="http://schemas.microsoft.com/office/word/2010/wordprocessingShape" mc:Ignorable="w14 w15 w16se w16cid w16 w16cex w16sdtdh wp14">
   <w:body>
     <w:p>
       <w:pPr>
@@ -106,6 +106,7 @@
       <w:r>
         <w:rPr>
           <w:rFonts w:ascii="Times New Roman" w:hAnsi="Times New Roman" w:cs="Times New Roman"/>
+          <w:noProof/>
           <w:sz w:val="26"/>
           <w:szCs w:val="26"/>
         </w:rPr>
@@ -212,6 +213,7 @@
       <w:r>
         <w:rPr>
           <w:rFonts w:ascii="Times New Roman" w:hAnsi="Times New Roman" w:cs="Times New Roman"/>
+          <w:noProof/>
           <w:sz w:val="26"/>
           <w:szCs w:val="26"/>
         </w:rPr>
@@ -372,6 +374,7 @@
       <w:r>
         <w:rPr>
           <w:rFonts w:ascii="Times New Roman" w:hAnsi="Times New Roman" w:cs="Times New Roman"/>
+          <w:noProof/>
           <w:sz w:val="26"/>
           <w:szCs w:val="26"/>
         </w:rPr>
@@ -424,6 +427,7 @@
       <w:r>
         <w:rPr>
           <w:rFonts w:ascii="Times New Roman" w:hAnsi="Times New Roman" w:cs="Times New Roman"/>
+          <w:noProof/>
           <w:sz w:val="26"/>
           <w:szCs w:val="26"/>
         </w:rPr>
@@ -516,18 +520,8 @@
           <w:sz w:val="26"/>
           <w:szCs w:val="26"/>
         </w:rPr>
-        <w:t>$ sudo vim ~</w:t>
-      </w:r>
-      <w:proofErr w:type="gramStart"/>
-      <w:r>
-        <w:rPr>
-          <w:rFonts w:ascii="Times New Roman" w:hAnsi="Times New Roman" w:cs="Times New Roman"/>
-          <w:sz w:val="26"/>
-          <w:szCs w:val="26"/>
-        </w:rPr>
-        <w:t>/.bashrc</w:t>
-      </w:r>
-      <w:proofErr w:type="gramEnd"/>
+        <w:t>$ sudo vim ~/.bashrc</w:t>
+      </w:r>
     </w:p>
     <w:p>
       <w:pPr>
@@ -608,25 +602,7 @@
                 <w:sz w:val="26"/>
                 <w:szCs w:val="26"/>
               </w:rPr>
-              <w:t>export PATH=$</w:t>
-            </w:r>
-            <w:proofErr w:type="gramStart"/>
-            <w:r>
-              <w:rPr>
-                <w:rFonts w:ascii="Times New Roman" w:hAnsi="Times New Roman" w:cs="Times New Roman"/>
-                <w:sz w:val="26"/>
-                <w:szCs w:val="26"/>
-              </w:rPr>
-              <w:t>PATH:$</w:t>
-            </w:r>
-            <w:proofErr w:type="gramEnd"/>
-            <w:r>
-              <w:rPr>
-                <w:rFonts w:ascii="Times New Roman" w:hAnsi="Times New Roman" w:cs="Times New Roman"/>
-                <w:sz w:val="26"/>
-                <w:szCs w:val="26"/>
-              </w:rPr>
-              <w:t>SQOOP_HOME/bin</w:t>
+              <w:t>export PATH=$PATH:$SQOOP_HOME/bin</w:t>
             </w:r>
           </w:p>
           <w:p>
@@ -643,25 +619,7 @@
                 <w:sz w:val="26"/>
                 <w:szCs w:val="26"/>
               </w:rPr>
-              <w:t>export HADOOP_CLASSPATH=$HADOOP_</w:t>
-            </w:r>
-            <w:proofErr w:type="gramStart"/>
-            <w:r>
-              <w:rPr>
-                <w:rFonts w:ascii="Times New Roman" w:hAnsi="Times New Roman" w:cs="Times New Roman"/>
-                <w:sz w:val="26"/>
-                <w:szCs w:val="26"/>
-              </w:rPr>
-              <w:t>CLASSPATH:$</w:t>
-            </w:r>
-            <w:proofErr w:type="gramEnd"/>
-            <w:r>
-              <w:rPr>
-                <w:rFonts w:ascii="Times New Roman" w:hAnsi="Times New Roman" w:cs="Times New Roman"/>
-                <w:sz w:val="26"/>
-                <w:szCs w:val="26"/>
-              </w:rPr>
-              <w:t>SQOOP_HOME/lib</w:t>
+              <w:t>export HADOOP_CLASSPATH=$HADOOP_CLASSPATH:$SQOOP_HOME/lib</w:t>
             </w:r>
           </w:p>
         </w:tc>
@@ -687,6 +645,7 @@
       <w:r>
         <w:rPr>
           <w:rFonts w:ascii="Times New Roman" w:hAnsi="Times New Roman" w:cs="Times New Roman"/>
+          <w:noProof/>
           <w:sz w:val="26"/>
           <w:szCs w:val="26"/>
         </w:rPr>
@@ -768,18 +727,8 @@
           <w:sz w:val="26"/>
           <w:szCs w:val="26"/>
         </w:rPr>
-        <w:t>$ source ~</w:t>
-      </w:r>
-      <w:proofErr w:type="gramStart"/>
-      <w:r>
-        <w:rPr>
-          <w:rFonts w:ascii="Times New Roman" w:hAnsi="Times New Roman" w:cs="Times New Roman"/>
-          <w:sz w:val="26"/>
-          <w:szCs w:val="26"/>
-        </w:rPr>
-        <w:t>/.bashrc</w:t>
-      </w:r>
-      <w:proofErr w:type="gramEnd"/>
+        <w:t>$ source ~/.bashrc</w:t>
+      </w:r>
     </w:p>
     <w:p>
       <w:pPr>
@@ -978,6 +927,7 @@
       <w:r>
         <w:rPr>
           <w:rFonts w:ascii="Times New Roman" w:hAnsi="Times New Roman" w:cs="Times New Roman"/>
+          <w:noProof/>
           <w:sz w:val="26"/>
           <w:szCs w:val="26"/>
         </w:rPr>
@@ -1148,6 +1098,7 @@
       <w:r>
         <w:rPr>
           <w:rFonts w:ascii="Times New Roman" w:hAnsi="Times New Roman" w:cs="Times New Roman"/>
+          <w:noProof/>
           <w:sz w:val="26"/>
           <w:szCs w:val="26"/>
         </w:rPr>
@@ -1200,6 +1151,7 @@
       <w:r>
         <w:rPr>
           <w:rFonts w:ascii="Times New Roman" w:hAnsi="Times New Roman" w:cs="Times New Roman"/>
+          <w:noProof/>
           <w:sz w:val="26"/>
           <w:szCs w:val="26"/>
         </w:rPr>
@@ -1287,17 +1239,7 @@
           <w:sz w:val="26"/>
           <w:szCs w:val="26"/>
         </w:rPr>
-        <w:t xml:space="preserve">ài đạt thư viện </w:t>
-      </w:r>
-      <w:r>
-        <w:rPr>
-          <w:rFonts w:ascii="Times New Roman" w:hAnsi="Times New Roman" w:cs="Times New Roman"/>
-          <w:b/>
-          <w:bCs/>
-          <w:sz w:val="26"/>
-          <w:szCs w:val="26"/>
-        </w:rPr>
-        <w:t>commons-lang</w:t>
+        <w:t>ài đạt thư viện commons-lang</w:t>
       </w:r>
     </w:p>
     <w:p>
@@ -1356,6 +1298,7 @@
       <w:r>
         <w:rPr>
           <w:rFonts w:ascii="Times New Roman" w:hAnsi="Times New Roman" w:cs="Times New Roman"/>
+          <w:noProof/>
           <w:sz w:val="26"/>
           <w:szCs w:val="26"/>
         </w:rPr>
@@ -1414,17 +1357,7 @@
           <w:sz w:val="26"/>
           <w:szCs w:val="26"/>
         </w:rPr>
-        <w:t xml:space="preserve">Bước 8: Cài đặt thư viện </w:t>
-      </w:r>
-      <w:r>
-        <w:rPr>
-          <w:rFonts w:ascii="Times New Roman" w:hAnsi="Times New Roman" w:cs="Times New Roman"/>
-          <w:b/>
-          <w:bCs/>
-          <w:sz w:val="26"/>
-          <w:szCs w:val="26"/>
-        </w:rPr>
-        <w:t>json</w:t>
+        <w:t>Bước 8: Cài đặt thư viện json</w:t>
       </w:r>
     </w:p>
     <w:p>
@@ -1492,6 +1425,7 @@
       <w:r>
         <w:rPr>
           <w:rFonts w:ascii="Times New Roman" w:hAnsi="Times New Roman" w:cs="Times New Roman"/>
+          <w:noProof/>
           <w:sz w:val="26"/>
           <w:szCs w:val="26"/>
         </w:rPr>
@@ -1592,6 +1526,7 @@
       <w:r>
         <w:rPr>
           <w:rFonts w:ascii="Times New Roman" w:hAnsi="Times New Roman" w:cs="Times New Roman"/>
+          <w:noProof/>
           <w:sz w:val="26"/>
           <w:szCs w:val="26"/>
         </w:rPr>
@@ -1698,25 +1633,7 @@
                 <w:sz w:val="26"/>
                 <w:szCs w:val="26"/>
               </w:rPr>
-              <w:t xml:space="preserve">  --connect </w:t>
-            </w:r>
-            <w:proofErr w:type="gramStart"/>
-            <w:r>
-              <w:rPr>
-                <w:rFonts w:ascii="Times New Roman" w:hAnsi="Times New Roman" w:cs="Times New Roman"/>
-                <w:sz w:val="26"/>
-                <w:szCs w:val="26"/>
-              </w:rPr>
-              <w:t>jdbc:mysql://localhost:3306/</w:t>
-            </w:r>
-            <w:proofErr w:type="gramEnd"/>
-            <w:r>
-              <w:rPr>
-                <w:rFonts w:ascii="Times New Roman" w:hAnsi="Times New Roman" w:cs="Times New Roman"/>
-                <w:sz w:val="26"/>
-                <w:szCs w:val="26"/>
-              </w:rPr>
-              <w:t xml:space="preserve"> \</w:t>
+              <w:t xml:space="preserve">  --connect jdbc:mysql://localhost:3306/ \</w:t>
             </w:r>
           </w:p>
           <w:p>
@@ -1750,7 +1667,15 @@
                 <w:sz w:val="26"/>
                 <w:szCs w:val="26"/>
               </w:rPr>
-              <w:t xml:space="preserve">  --password @Bao1234</w:t>
+              <w:t xml:space="preserve">  --password </w:t>
+            </w:r>
+            <w:r>
+              <w:rPr>
+                <w:rFonts w:ascii="Times New Roman" w:hAnsi="Times New Roman" w:cs="Times New Roman"/>
+                <w:sz w:val="26"/>
+                <w:szCs w:val="26"/>
+              </w:rPr>
+              <w:t>123ABCabc@</w:t>
             </w:r>
           </w:p>
         </w:tc>
@@ -1776,6 +1701,7 @@
       <w:r>
         <w:rPr>
           <w:rFonts w:ascii="Times New Roman" w:hAnsi="Times New Roman" w:cs="Times New Roman"/>
+          <w:noProof/>
           <w:sz w:val="26"/>
           <w:szCs w:val="26"/>
         </w:rPr>
@@ -1859,7 +1785,7 @@
 </file>
 
 <file path=word/endnotes.xml><?xml version="1.0" encoding="utf-8"?>
-<w:endnotes xmlns:wpc="http://schemas.microsoft.com/office/word/2010/wordprocessingCanvas" xmlns:cx="http://schemas.microsoft.com/office/drawing/2014/chartex" xmlns:cx1="http://schemas.microsoft.com/office/drawing/2015/9/8/chartex" xmlns:cx2="http://schemas.microsoft.com/office/drawing/2015/10/21/chartex" xmlns:cx3="http://schemas.microsoft.com/office/drawing/2016/5/9/chartex" xmlns:cx4="http://schemas.microsoft.com/office/drawing/2016/5/10/chartex" xmlns:cx5="http://schemas.microsoft.com/office/drawing/2016/5/11/chartex" xmlns:cx6="http://schemas.microsoft.com/office/drawing/2016/5/12/chartex" xmlns:cx7="http://schemas.microsoft.com/office/drawing/2016/5/13/chartex" xmlns:cx8="http://schemas.microsoft.com/office/drawing/2016/5/14/chartex" xmlns:mc="http://schemas.openxmlformats.org/markup-compatibility/2006" xmlns:aink="http://schemas.microsoft.com/office/drawing/2016/ink" xmlns:am3d="http://schemas.microsoft.com/office/drawing/2017/model3d" xmlns:o="urn:schemas-microsoft-com:office:office" xmlns:oel="http://schemas.microsoft.com/office/2019/extlst" xmlns:r="http://schemas.openxmlformats.org/officeDocument/2006/relationships" xmlns:m="http://schemas.openxmlformats.org/officeDocument/2006/math" xmlns:v="urn:schemas-microsoft-com:vml" xmlns:wp14="http://schemas.microsoft.com/office/word/2010/wordprocessingDrawing" xmlns:wp="http://schemas.openxmlformats.org/drawingml/2006/wordprocessingDrawing" xmlns:w10="urn:schemas-microsoft-com:office:word" xmlns:w="http://schemas.openxmlformats.org/wordprocessingml/2006/main" xmlns:w14="http://schemas.microsoft.com/office/word/2010/wordml" xmlns:w15="http://schemas.microsoft.com/office/word/2012/wordml" xmlns:w16cex="http://schemas.microsoft.com/office/word/2018/wordml/cex" xmlns:w16cid="http://schemas.microsoft.com/office/word/2016/wordml/cid" xmlns:w16="http://schemas.microsoft.com/office/word/2018/wordml" xmlns:w16sdtdh="http://schemas.microsoft.com/office/word/2020/wordml/sdtdatahash" xmlns:w16se="http://schemas.microsoft.com/office/word/2015/wordml/symex" xmlns:wpg="http://schemas.microsoft.com/office/word/2010/wordprocessingGroup" xmlns:wpi="http://schemas.microsoft.com/office/word/2010/wordprocessingInk" xmlns:wne="http://schemas.microsoft.com/office/word/2006/wordml" xmlns:wps="http://schemas.microsoft.com/office/word/2010/wordprocessingShape" mc:Ignorable="w14 w15 w16se w16cid w16 w16cex w16sdtdh wp14">
+<w:endnotes xmlns:wpc="http://schemas.microsoft.com/office/word/2010/wordprocessingCanvas" xmlns:cx="http://schemas.microsoft.com/office/drawing/2014/chartex" xmlns:cx1="http://schemas.microsoft.com/office/drawing/2015/9/8/chartex" xmlns:cx2="http://schemas.microsoft.com/office/drawing/2015/10/21/chartex" xmlns:cx3="http://schemas.microsoft.com/office/drawing/2016/5/9/chartex" xmlns:cx4="http://schemas.microsoft.com/office/drawing/2016/5/10/chartex" xmlns:cx5="http://schemas.microsoft.com/office/drawing/2016/5/11/chartex" xmlns:cx6="http://schemas.microsoft.com/office/drawing/2016/5/12/chartex" xmlns:cx7="http://schemas.microsoft.com/office/drawing/2016/5/13/chartex" xmlns:cx8="http://schemas.microsoft.com/office/drawing/2016/5/14/chartex" xmlns:mc="http://schemas.openxmlformats.org/markup-compatibility/2006" xmlns:aink="http://schemas.microsoft.com/office/drawing/2016/ink" xmlns:am3d="http://schemas.microsoft.com/office/drawing/2017/model3d" xmlns:o="urn:schemas-microsoft-com:office:office" xmlns:r="http://schemas.openxmlformats.org/officeDocument/2006/relationships" xmlns:m="http://schemas.openxmlformats.org/officeDocument/2006/math" xmlns:v="urn:schemas-microsoft-com:vml" xmlns:wp14="http://schemas.microsoft.com/office/word/2010/wordprocessingDrawing" xmlns:wp="http://schemas.openxmlformats.org/drawingml/2006/wordprocessingDrawing" xmlns:w10="urn:schemas-microsoft-com:office:word" xmlns:w="http://schemas.openxmlformats.org/wordprocessingml/2006/main" xmlns:w14="http://schemas.microsoft.com/office/word/2010/wordml" xmlns:w15="http://schemas.microsoft.com/office/word/2012/wordml" xmlns:w16cex="http://schemas.microsoft.com/office/word/2018/wordml/cex" xmlns:w16cid="http://schemas.microsoft.com/office/word/2016/wordml/cid" xmlns:w16="http://schemas.microsoft.com/office/word/2018/wordml" xmlns:w16sdtdh="http://schemas.microsoft.com/office/word/2020/wordml/sdtdatahash" xmlns:w16se="http://schemas.microsoft.com/office/word/2015/wordml/symex" xmlns:wpg="http://schemas.microsoft.com/office/word/2010/wordprocessingGroup" xmlns:wpi="http://schemas.microsoft.com/office/word/2010/wordprocessingInk" xmlns:wne="http://schemas.microsoft.com/office/word/2006/wordml" xmlns:wps="http://schemas.microsoft.com/office/word/2010/wordprocessingShape" mc:Ignorable="w14 w15 w16se w16cid w16 w16cex w16sdtdh wp14">
   <w:endnote w:type="separator" w:id="-1">
     <w:p>
       <w:pPr>
@@ -1884,7 +1810,7 @@
 </file>
 
 <file path=word/footnotes.xml><?xml version="1.0" encoding="utf-8"?>
-<w:footnotes xmlns:wpc="http://schemas.microsoft.com/office/word/2010/wordprocessingCanvas" xmlns:cx="http://schemas.microsoft.com/office/drawing/2014/chartex" xmlns:cx1="http://schemas.microsoft.com/office/drawing/2015/9/8/chartex" xmlns:cx2="http://schemas.microsoft.com/office/drawing/2015/10/21/chartex" xmlns:cx3="http://schemas.microsoft.com/office/drawing/2016/5/9/chartex" xmlns:cx4="http://schemas.microsoft.com/office/drawing/2016/5/10/chartex" xmlns:cx5="http://schemas.microsoft.com/office/drawing/2016/5/11/chartex" xmlns:cx6="http://schemas.microsoft.com/office/drawing/2016/5/12/chartex" xmlns:cx7="http://schemas.microsoft.com/office/drawing/2016/5/13/chartex" xmlns:cx8="http://schemas.microsoft.com/office/drawing/2016/5/14/chartex" xmlns:mc="http://schemas.openxmlformats.org/markup-compatibility/2006" xmlns:aink="http://schemas.microsoft.com/office/drawing/2016/ink" xmlns:am3d="http://schemas.microsoft.com/office/drawing/2017/model3d" xmlns:o="urn:schemas-microsoft-com:office:office" xmlns:oel="http://schemas.microsoft.com/office/2019/extlst" xmlns:r="http://schemas.openxmlformats.org/officeDocument/2006/relationships" xmlns:m="http://schemas.openxmlformats.org/officeDocument/2006/math" xmlns:v="urn:schemas-microsoft-com:vml" xmlns:wp14="http://schemas.microsoft.com/office/word/2010/wordprocessingDrawing" xmlns:wp="http://schemas.openxmlformats.org/drawingml/2006/wordprocessingDrawing" xmlns:w10="urn:schemas-microsoft-com:office:word" xmlns:w="http://schemas.openxmlformats.org/wordprocessingml/2006/main" xmlns:w14="http://schemas.microsoft.com/office/word/2010/wordml" xmlns:w15="http://schemas.microsoft.com/office/word/2012/wordml" xmlns:w16cex="http://schemas.microsoft.com/office/word/2018/wordml/cex" xmlns:w16cid="http://schemas.microsoft.com/office/word/2016/wordml/cid" xmlns:w16="http://schemas.microsoft.com/office/word/2018/wordml" xmlns:w16sdtdh="http://schemas.microsoft.com/office/word/2020/wordml/sdtdatahash" xmlns:w16se="http://schemas.microsoft.com/office/word/2015/wordml/symex" xmlns:wpg="http://schemas.microsoft.com/office/word/2010/wordprocessingGroup" xmlns:wpi="http://schemas.microsoft.com/office/word/2010/wordprocessingInk" xmlns:wne="http://schemas.microsoft.com/office/word/2006/wordml" xmlns:wps="http://schemas.microsoft.com/office/word/2010/wordprocessingShape" mc:Ignorable="w14 w15 w16se w16cid w16 w16cex w16sdtdh wp14">
+<w:footnotes xmlns:wpc="http://schemas.microsoft.com/office/word/2010/wordprocessingCanvas" xmlns:cx="http://schemas.microsoft.com/office/drawing/2014/chartex" xmlns:cx1="http://schemas.microsoft.com/office/drawing/2015/9/8/chartex" xmlns:cx2="http://schemas.microsoft.com/office/drawing/2015/10/21/chartex" xmlns:cx3="http://schemas.microsoft.com/office/drawing/2016/5/9/chartex" xmlns:cx4="http://schemas.microsoft.com/office/drawing/2016/5/10/chartex" xmlns:cx5="http://schemas.microsoft.com/office/drawing/2016/5/11/chartex" xmlns:cx6="http://schemas.microsoft.com/office/drawing/2016/5/12/chartex" xmlns:cx7="http://schemas.microsoft.com/office/drawing/2016/5/13/chartex" xmlns:cx8="http://schemas.microsoft.com/office/drawing/2016/5/14/chartex" xmlns:mc="http://schemas.openxmlformats.org/markup-compatibility/2006" xmlns:aink="http://schemas.microsoft.com/office/drawing/2016/ink" xmlns:am3d="http://schemas.microsoft.com/office/drawing/2017/model3d" xmlns:o="urn:schemas-microsoft-com:office:office" xmlns:r="http://schemas.openxmlformats.org/officeDocument/2006/relationships" xmlns:m="http://schemas.openxmlformats.org/officeDocument/2006/math" xmlns:v="urn:schemas-microsoft-com:vml" xmlns:wp14="http://schemas.microsoft.com/office/word/2010/wordprocessingDrawing" xmlns:wp="http://schemas.openxmlformats.org/drawingml/2006/wordprocessingDrawing" xmlns:w10="urn:schemas-microsoft-com:office:word" xmlns:w="http://schemas.openxmlformats.org/wordprocessingml/2006/main" xmlns:w14="http://schemas.microsoft.com/office/word/2010/wordml" xmlns:w15="http://schemas.microsoft.com/office/word/2012/wordml" xmlns:w16cex="http://schemas.microsoft.com/office/word/2018/wordml/cex" xmlns:w16cid="http://schemas.microsoft.com/office/word/2016/wordml/cid" xmlns:w16="http://schemas.microsoft.com/office/word/2018/wordml" xmlns:w16sdtdh="http://schemas.microsoft.com/office/word/2020/wordml/sdtdatahash" xmlns:w16se="http://schemas.microsoft.com/office/word/2015/wordml/symex" xmlns:wpg="http://schemas.microsoft.com/office/word/2010/wordprocessingGroup" xmlns:wpi="http://schemas.microsoft.com/office/word/2010/wordprocessingInk" xmlns:wne="http://schemas.microsoft.com/office/word/2006/wordml" xmlns:wps="http://schemas.microsoft.com/office/word/2010/wordprocessingShape" mc:Ignorable="w14 w15 w16se w16cid w16 w16cex w16sdtdh wp14">
   <w:footnote w:type="separator" w:id="-1">
     <w:p>
       <w:pPr>
@@ -2511,6 +2437,7 @@
   <w:style w:type="character" w:default="1" w:styleId="DefaultParagraphFont">
     <w:name w:val="Default Paragraph Font"/>
     <w:uiPriority w:val="1"/>
+    <w:semiHidden/>
     <w:unhideWhenUsed/>
   </w:style>
   <w:style w:type="table" w:default="1" w:styleId="TableNormal">

</xml_diff>